<commit_message>
docs: :memo: ampliacion del documento de gestion de comunicaciones
</commit_message>
<xml_diff>
--- a/wip/semana 2/PLAN DE GESTION DE COMUNICACIONES_v1.2.docx
+++ b/wip/semana 2/PLAN DE GESTION DE COMUNICACIONES_v1.2.docx
@@ -952,11 +952,26 @@
           </w:tcPr>
           <w:p>
             <w:pPr>
-              <w:spacing w:before="120" w:after="120"/>
-              <w:rPr>
-                <w:sz w:val="20"/>
-              </w:rPr>
-            </w:pPr>
+              <w:spacing w:before="120" w:afterAutospacing="0"/>
+              <w:jc w:val="center"/>
+              <w:rPr>
+                <w:rFonts w:eastAsia="SimSun" w:cstheme="minorHAnsi"/>
+                <w:color w:val="0070C0"/>
+                <w:sz w:val="20"/>
+                <w:szCs w:val="20"/>
+                <w:lang w:val="es-ES" w:eastAsia="zh-CN"/>
+              </w:rPr>
+            </w:pPr>
+            <w:r>
+              <w:rPr>
+                <w:rFonts w:eastAsia="SimSun" w:cstheme="minorHAnsi"/>
+                <w:color w:val="0070C0"/>
+                <w:sz w:val="20"/>
+                <w:szCs w:val="20"/>
+                <w:lang w:val="es-ES" w:eastAsia="zh-CN"/>
+              </w:rPr>
+              <w:t>Modificación de líneas base</w:t>
+            </w:r>
           </w:p>
         </w:tc>
         <w:tc>
@@ -965,11 +980,26 @@
           </w:tcPr>
           <w:p>
             <w:pPr>
-              <w:spacing w:before="120" w:after="120"/>
-              <w:rPr>
-                <w:sz w:val="20"/>
-              </w:rPr>
-            </w:pPr>
+              <w:spacing w:before="120" w:afterAutospacing="0"/>
+              <w:jc w:val="center"/>
+              <w:rPr>
+                <w:rFonts w:eastAsia="SimSun" w:cstheme="minorHAnsi"/>
+                <w:color w:val="0070C0"/>
+                <w:sz w:val="20"/>
+                <w:szCs w:val="20"/>
+                <w:lang w:val="es-ES" w:eastAsia="zh-CN"/>
+              </w:rPr>
+            </w:pPr>
+            <w:r>
+              <w:rPr>
+                <w:rFonts w:eastAsia="SimSun" w:cstheme="minorHAnsi"/>
+                <w:color w:val="0070C0"/>
+                <w:sz w:val="20"/>
+                <w:szCs w:val="20"/>
+                <w:lang w:val="es-ES" w:eastAsia="zh-CN"/>
+              </w:rPr>
+              <w:t>Patrocinador</w:t>
+            </w:r>
           </w:p>
         </w:tc>
         <w:tc>
@@ -978,11 +1008,26 @@
           </w:tcPr>
           <w:p>
             <w:pPr>
-              <w:spacing w:before="120" w:after="120"/>
-              <w:rPr>
-                <w:sz w:val="20"/>
-              </w:rPr>
-            </w:pPr>
+              <w:spacing w:before="120" w:afterAutospacing="0"/>
+              <w:jc w:val="center"/>
+              <w:rPr>
+                <w:rFonts w:eastAsia="SimSun" w:cstheme="minorHAnsi"/>
+                <w:color w:val="0070C0"/>
+                <w:sz w:val="20"/>
+                <w:szCs w:val="20"/>
+                <w:lang w:val="es-ES" w:eastAsia="zh-CN"/>
+              </w:rPr>
+            </w:pPr>
+            <w:r>
+              <w:rPr>
+                <w:rFonts w:eastAsia="SimSun" w:cstheme="minorHAnsi"/>
+                <w:color w:val="0070C0"/>
+                <w:sz w:val="20"/>
+                <w:szCs w:val="20"/>
+                <w:lang w:val="es-ES" w:eastAsia="zh-CN"/>
+              </w:rPr>
+              <w:t>Reunión</w:t>
+            </w:r>
           </w:p>
         </w:tc>
         <w:tc>
@@ -991,11 +1036,26 @@
           </w:tcPr>
           <w:p>
             <w:pPr>
-              <w:spacing w:before="120" w:after="120"/>
-              <w:rPr>
-                <w:sz w:val="20"/>
-              </w:rPr>
-            </w:pPr>
+              <w:spacing w:before="120" w:afterAutospacing="0"/>
+              <w:jc w:val="center"/>
+              <w:rPr>
+                <w:rFonts w:eastAsia="SimSun" w:cstheme="minorHAnsi"/>
+                <w:color w:val="0070C0"/>
+                <w:sz w:val="20"/>
+                <w:szCs w:val="20"/>
+                <w:lang w:val="es-ES" w:eastAsia="zh-CN"/>
+              </w:rPr>
+            </w:pPr>
+            <w:r>
+              <w:rPr>
+                <w:rFonts w:eastAsia="SimSun" w:cstheme="minorHAnsi"/>
+                <w:color w:val="0070C0"/>
+                <w:sz w:val="20"/>
+                <w:szCs w:val="20"/>
+                <w:lang w:val="es-ES" w:eastAsia="zh-CN"/>
+              </w:rPr>
+              <w:t>Cuando se necesite</w:t>
+            </w:r>
           </w:p>
         </w:tc>
         <w:tc>
@@ -1004,11 +1064,38 @@
           </w:tcPr>
           <w:p>
             <w:pPr>
-              <w:spacing w:before="120"/>
-              <w:rPr>
-                <w:sz w:val="20"/>
-              </w:rPr>
-            </w:pPr>
+              <w:spacing w:before="120" w:afterAutospacing="0"/>
+              <w:jc w:val="center"/>
+              <w:rPr>
+                <w:rFonts w:eastAsia="SimSun" w:cstheme="minorHAnsi"/>
+                <w:color w:val="0070C0"/>
+                <w:sz w:val="20"/>
+                <w:szCs w:val="20"/>
+                <w:lang w:val="es-ES" w:eastAsia="zh-CN"/>
+              </w:rPr>
+            </w:pPr>
+            <w:proofErr w:type="gramStart"/>
+            <w:r>
+              <w:rPr>
+                <w:rFonts w:eastAsia="SimSun" w:cstheme="minorHAnsi"/>
+                <w:color w:val="0070C0"/>
+                <w:sz w:val="20"/>
+                <w:szCs w:val="20"/>
+                <w:lang w:val="es-ES" w:eastAsia="zh-CN"/>
+              </w:rPr>
+              <w:t>La información a comunicar</w:t>
+            </w:r>
+            <w:proofErr w:type="gramEnd"/>
+            <w:r>
+              <w:rPr>
+                <w:rFonts w:eastAsia="SimSun" w:cstheme="minorHAnsi"/>
+                <w:color w:val="0070C0"/>
+                <w:sz w:val="20"/>
+                <w:szCs w:val="20"/>
+                <w:lang w:val="es-ES" w:eastAsia="zh-CN"/>
+              </w:rPr>
+              <w:t xml:space="preserve"> la proporcionaría el equipo director de proyecto</w:t>
+            </w:r>
           </w:p>
         </w:tc>
       </w:tr>
@@ -1603,7 +1690,6 @@
   <w:style w:type="character" w:default="1" w:styleId="Fuentedeprrafopredeter">
     <w:name w:val="Default Paragraph Font"/>
     <w:uiPriority w:val="1"/>
-    <w:semiHidden/>
     <w:unhideWhenUsed/>
   </w:style>
   <w:style w:type="table" w:default="1" w:styleId="Tablanormal">

</xml_diff>